<commit_message>
Beta. New list menu.
</commit_message>
<xml_diff>
--- a/TP 2020 Paradigmas de Programación III.docx
+++ b/TP 2020 Paradigmas de Programación III.docx
@@ -680,13 +680,13 @@
         <w:contextualSpacing/>
         <w:jc w:val="both"/>
         <w:rPr>
-          <w:shd w:fill="FFFF00" w:val="clear"/>
-        </w:rPr>
-      </w:pPr>
-      <w:r>
-        <w:rPr>
-          <w:b/>
-          <w:shd w:fill="FFFF00" w:val="clear"/>
+          <w:shd w:fill="auto" w:val="clear"/>
+        </w:rPr>
+      </w:pPr>
+      <w:r>
+        <w:rPr>
+          <w:b/>
+          <w:shd w:fill="auto" w:val="clear"/>
         </w:rPr>
         <w:t>Listados de cuentas con saldo deudor, acreedor y cero.</w:t>
       </w:r>
@@ -703,19 +703,19 @@
         <w:contextualSpacing/>
         <w:jc w:val="both"/>
         <w:rPr>
-          <w:shd w:fill="FFFF00" w:val="clear"/>
-        </w:rPr>
-      </w:pPr>
-      <w:r>
-        <w:rPr>
-          <w:b/>
-          <w:shd w:fill="FFFF00" w:val="clear"/>
+          <w:shd w:fill="auto" w:val="clear"/>
+        </w:rPr>
+      </w:pPr>
+      <w:r>
+        <w:rPr>
+          <w:b/>
+          <w:shd w:fill="auto" w:val="clear"/>
         </w:rPr>
         <w:t>Listado de movimientos</w:t>
       </w:r>
       <w:r>
         <w:rPr>
-          <w:shd w:fill="FFFF00" w:val="clear"/>
+          <w:shd w:fill="auto" w:val="clear"/>
         </w:rPr>
         <w:t xml:space="preserve"> indicando ‘E’ o ‘D’ si fue un depósito o una extracción. </w:t>
       </w:r>
@@ -726,11 +726,13 @@
         <w:spacing w:lineRule="auto" w:line="240" w:before="0" w:after="0"/>
         <w:jc w:val="both"/>
         <w:rPr>
-          <w:lang w:val="es-419"/>
-        </w:rPr>
-      </w:pPr>
-      <w:r>
-        <w:rPr>
+          <w:shd w:fill="auto" w:val="clear"/>
+          <w:lang w:val="es-419"/>
+        </w:rPr>
+      </w:pPr>
+      <w:r>
+        <w:rPr>
+          <w:shd w:fill="auto" w:val="clear"/>
           <w:lang w:val="es-419"/>
         </w:rPr>
       </w:r>
@@ -1994,6 +1996,7 @@
     <w:qFormat/>
     <w:pPr>
       <w:widowControl/>
+      <w:suppressAutoHyphens w:val="true"/>
       <w:bidi w:val="0"/>
       <w:spacing w:lineRule="auto" w:line="259" w:before="0" w:after="160"/>
       <w:jc w:val="left"/>

</xml_diff>

<commit_message>
adding new features (extractions, deposit, etc)
</commit_message>
<xml_diff>
--- a/TP 2020 Paradigmas de Programación III.docx
+++ b/TP 2020 Paradigmas de Programación III.docx
@@ -609,13 +609,13 @@
         <w:contextualSpacing/>
         <w:jc w:val="both"/>
         <w:rPr>
-          <w:shd w:fill="FFFF00" w:val="clear"/>
-        </w:rPr>
-      </w:pPr>
-      <w:r>
-        <w:rPr>
-          <w:b/>
-          <w:shd w:fill="FFFF00" w:val="clear"/>
+          <w:shd w:fill="auto" w:val="clear"/>
+        </w:rPr>
+      </w:pPr>
+      <w:r>
+        <w:rPr>
+          <w:b/>
+          <w:shd w:fill="auto" w:val="clear"/>
         </w:rPr>
         <w:t>Cálculo de intereses mensuales de las cuentas de ahorro.</w:t>
       </w:r>

</xml_diff>